<commit_message>
Entrega 3 + modificaciones previas
</commit_message>
<xml_diff>
--- a/SAP - NEGOCIO/Temporal/5 Plan de Acción.docx
+++ b/SAP - NEGOCIO/Temporal/5 Plan de Acción.docx
@@ -35,7 +35,23 @@
           <w:sz w:val="24"/>
           <w:szCs w:val="24"/>
         </w:rPr>
-        <w:t>Como se detalló en puntos anteriores, los objetivos estratégicos principales se basan en 3 grandes ítem a los cuales se busca desarrollar diferentes planes para poder llegar a concretarlos. A grandes rasgos estos puntos son:</w:t>
+        <w:t>Como se detalló en puntos anteriores, los objetivos estratégicos principales se basan en 3 grandes ítem</w:t>
+      </w:r>
+      <w:r>
+        <w:rPr>
+          <w:rFonts w:ascii="Arial" w:hAnsi="Arial" w:cs="Arial"/>
+          <w:sz w:val="24"/>
+          <w:szCs w:val="24"/>
+        </w:rPr>
+        <w:t>s</w:t>
+      </w:r>
+      <w:r>
+        <w:rPr>
+          <w:rFonts w:ascii="Arial" w:hAnsi="Arial" w:cs="Arial"/>
+          <w:sz w:val="24"/>
+          <w:szCs w:val="24"/>
+        </w:rPr>
+        <w:t xml:space="preserve"> a los cuales se busca desarrollar diferentes planes para poder llegar a concretarlos. A grandes rasgos estos puntos son:</w:t>
       </w:r>
     </w:p>
     <w:p>
@@ -152,8 +168,18 @@
           <w:sz w:val="24"/>
           <w:szCs w:val="24"/>
         </w:rPr>
-        <w:t>a estrategia se basa en promocionar el e-bussines</w:t>
-      </w:r>
+        <w:t>a estrategia se basa en promocionar el e-</w:t>
+      </w:r>
+      <w:proofErr w:type="spellStart"/>
+      <w:r>
+        <w:rPr>
+          <w:rFonts w:ascii="Arial" w:hAnsi="Arial" w:cs="Arial"/>
+          <w:sz w:val="24"/>
+          <w:szCs w:val="24"/>
+        </w:rPr>
+        <w:t>bussines</w:t>
+      </w:r>
+      <w:proofErr w:type="spellEnd"/>
       <w:r>
         <w:rPr>
           <w:rFonts w:ascii="Arial" w:hAnsi="Arial" w:cs="Arial"/>
@@ -296,7 +322,33 @@
           <w:sz w:val="24"/>
           <w:szCs w:val="24"/>
         </w:rPr>
-        <w:t>Los programas generales de acción, si bien se busca llegar a un fin común, se dividen en dos áreas diferentes, los cuales tratan los problemas desde distintos puntos de vista con el objetivo de modularizar el proyecto, y que este se pueda realizar con un nivel de gestión y orden lo más óptimo posible.</w:t>
+        <w:t xml:space="preserve">Los programas generales de acción, si bien se busca llegar a un fin común, se dividen en dos áreas diferentes, los cuales tratan los problemas desde distintos puntos de vista con el objetivo de </w:t>
+      </w:r>
+      <w:proofErr w:type="spellStart"/>
+      <w:r>
+        <w:rPr>
+          <w:rFonts w:ascii="Arial" w:hAnsi="Arial" w:cs="Arial"/>
+          <w:sz w:val="24"/>
+          <w:szCs w:val="24"/>
+        </w:rPr>
+        <w:t>modularizar</w:t>
+      </w:r>
+      <w:proofErr w:type="spellEnd"/>
+      <w:r>
+        <w:rPr>
+          <w:rFonts w:ascii="Arial" w:hAnsi="Arial" w:cs="Arial"/>
+          <w:sz w:val="24"/>
+          <w:szCs w:val="24"/>
+        </w:rPr>
+        <w:t xml:space="preserve"> el proyecto, y que é</w:t>
+      </w:r>
+      <w:r>
+        <w:rPr>
+          <w:rFonts w:ascii="Arial" w:hAnsi="Arial" w:cs="Arial"/>
+          <w:sz w:val="24"/>
+          <w:szCs w:val="24"/>
+        </w:rPr>
+        <w:t>ste se pueda realizar con un nivel de gestión y orden lo más óptimo posible.</w:t>
       </w:r>
       <w:r>
         <w:rPr>
@@ -364,7 +416,7 @@
           <w:sz w:val="24"/>
           <w:szCs w:val="24"/>
         </w:rPr>
-        <w:t xml:space="preserve"> correspondientes al primer y segundo cuatrimestre respectivamente del año 2015</w:t>
+        <w:t xml:space="preserve"> correspondientes al primer y segundo cuatrimestre del año 2015</w:t>
       </w:r>
     </w:p>
     <w:p>
@@ -449,7 +501,33 @@
           <w:sz w:val="24"/>
           <w:szCs w:val="24"/>
         </w:rPr>
-        <w:t>s, tecnológicos, políticos, etc a partir del análisis de las variables internas del equipo como externas que influyan sobre el proyecto.</w:t>
+        <w:t xml:space="preserve">s, tecnológicos, políticos, </w:t>
+      </w:r>
+      <w:proofErr w:type="spellStart"/>
+      <w:r>
+        <w:rPr>
+          <w:rFonts w:ascii="Arial" w:hAnsi="Arial" w:cs="Arial"/>
+          <w:sz w:val="24"/>
+          <w:szCs w:val="24"/>
+        </w:rPr>
+        <w:t>etc</w:t>
+      </w:r>
+      <w:proofErr w:type="spellEnd"/>
+      <w:r>
+        <w:rPr>
+          <w:rFonts w:ascii="Arial" w:hAnsi="Arial" w:cs="Arial"/>
+          <w:sz w:val="24"/>
+          <w:szCs w:val="24"/>
+        </w:rPr>
+        <w:t xml:space="preserve"> a</w:t>
+      </w:r>
+      <w:r>
+        <w:rPr>
+          <w:rFonts w:ascii="Arial" w:hAnsi="Arial" w:cs="Arial"/>
+          <w:sz w:val="24"/>
+          <w:szCs w:val="24"/>
+        </w:rPr>
+        <w:t xml:space="preserve"> partir del análisis de las variables internas del equipo como externas que influyan sobre el proyecto.</w:t>
       </w:r>
     </w:p>
     <w:p>
@@ -856,7 +934,25 @@
           <w:sz w:val="24"/>
           <w:szCs w:val="24"/>
         </w:rPr>
-        <w:t xml:space="preserve"> A partir de la segmentación realizada se busca orientar diferentes planes para atraer a los usuarios a consumir el producto que se le oferta de forma que se torne redituable la actividad proporcionada. Para relizar estos se debe tener en cuenta diferentes aspectos como el producto que se ofrece, el precio, los canales de distribución, el posicionamiento que se desea imponer entre otras cosas.</w:t>
+        <w:t xml:space="preserve"> A partir de la segmentación realizada se busca orientar diferentes planes para atraer a los usuarios a consumir el producto que se le oferta de forma que se torne redituable la actividad proporcionada. Para </w:t>
+      </w:r>
+      <w:r>
+        <w:rPr>
+          <w:rFonts w:ascii="Arial" w:hAnsi="Arial" w:cs="Arial"/>
+          <w:sz w:val="24"/>
+          <w:szCs w:val="24"/>
+        </w:rPr>
+        <w:t>realizar</w:t>
+      </w:r>
+      <w:bookmarkStart w:id="0" w:name="_GoBack"/>
+      <w:bookmarkEnd w:id="0"/>
+      <w:r>
+        <w:rPr>
+          <w:rFonts w:ascii="Arial" w:hAnsi="Arial" w:cs="Arial"/>
+          <w:sz w:val="24"/>
+          <w:szCs w:val="24"/>
+        </w:rPr>
+        <w:t xml:space="preserve"> estos se debe tener en cuenta diferentes aspectos como el producto que se ofrece, el precio, los canales de distribución, el posicionamiento que se desea imponer entre otras cosas.</w:t>
       </w:r>
     </w:p>
     <w:p>
@@ -952,55 +1048,7 @@
           <w:sz w:val="24"/>
           <w:szCs w:val="24"/>
         </w:rPr>
-        <w:t>Se determinará el flujo de caja o presupuesto financiero del proyecto para el horizonte</w:t>
-      </w:r>
-      <w:r>
-        <w:rPr>
-          <w:rFonts w:ascii="Arial" w:hAnsi="Arial" w:cs="Arial"/>
-          <w:sz w:val="24"/>
-          <w:szCs w:val="24"/>
-        </w:rPr>
-        <w:t xml:space="preserve"> </w:t>
-      </w:r>
-      <w:r>
-        <w:rPr>
-          <w:rFonts w:ascii="Arial" w:hAnsi="Arial" w:cs="Arial"/>
-          <w:sz w:val="24"/>
-          <w:szCs w:val="24"/>
-        </w:rPr>
-        <w:t>temporal establecido, para lo cual se desarrollaran los presupuestos de Ingresos, Egresos e</w:t>
-      </w:r>
-      <w:r>
-        <w:rPr>
-          <w:rFonts w:ascii="Arial" w:hAnsi="Arial" w:cs="Arial"/>
-          <w:sz w:val="24"/>
-          <w:szCs w:val="24"/>
-        </w:rPr>
-        <w:t xml:space="preserve"> </w:t>
-      </w:r>
-      <w:r>
-        <w:rPr>
-          <w:rFonts w:ascii="Arial" w:hAnsi="Arial" w:cs="Arial"/>
-          <w:sz w:val="24"/>
-          <w:szCs w:val="24"/>
-        </w:rPr>
-        <w:t>Inversión. A partir de esta información se realizarán los análisis financieros necesarios para</w:t>
-      </w:r>
-      <w:r>
-        <w:rPr>
-          <w:rFonts w:ascii="Arial" w:hAnsi="Arial" w:cs="Arial"/>
-          <w:sz w:val="24"/>
-          <w:szCs w:val="24"/>
-        </w:rPr>
-        <w:t xml:space="preserve"> </w:t>
-      </w:r>
-      <w:r>
-        <w:rPr>
-          <w:rFonts w:ascii="Arial" w:hAnsi="Arial" w:cs="Arial"/>
-          <w:sz w:val="24"/>
-          <w:szCs w:val="24"/>
-        </w:rPr>
-        <w:t xml:space="preserve">conocer la rentabilidad del proyecto, que </w:t>
+        <w:t xml:space="preserve">Se determinará el flujo de caja o presupuesto financiero del proyecto para el horizonte temporal establecido, para lo cual se desarrollaran los presupuestos de Ingresos, Egresos e Inversión. A partir de esta información se realizarán los análisis financieros necesarios para conocer la rentabilidad del proyecto, que </w:t>
       </w:r>
       <w:r>
         <w:rPr>
@@ -1009,103 +1057,7 @@
           <w:szCs w:val="24"/>
         </w:rPr>
         <w:lastRenderedPageBreak/>
-        <w:t>debería recoger, al menos, el Valor Actual Neto, la</w:t>
-      </w:r>
-      <w:r>
-        <w:rPr>
-          <w:rFonts w:ascii="Arial" w:hAnsi="Arial" w:cs="Arial"/>
-          <w:sz w:val="24"/>
-          <w:szCs w:val="24"/>
-        </w:rPr>
-        <w:t xml:space="preserve"> </w:t>
-      </w:r>
-      <w:r>
-        <w:rPr>
-          <w:rFonts w:ascii="Arial" w:hAnsi="Arial" w:cs="Arial"/>
-          <w:sz w:val="24"/>
-          <w:szCs w:val="24"/>
-        </w:rPr>
-        <w:t>Tasa Interna de Retorno y el Periodo de Recupero de la Inversión</w:t>
-      </w:r>
-      <w:r>
-        <w:rPr>
-          <w:rFonts w:ascii="Arial" w:hAnsi="Arial" w:cs="Arial"/>
-          <w:sz w:val="24"/>
-          <w:szCs w:val="24"/>
-        </w:rPr>
-        <w:t xml:space="preserve">. </w:t>
-      </w:r>
-      <w:r>
-        <w:rPr>
-          <w:rFonts w:ascii="Arial" w:hAnsi="Arial" w:cs="Arial"/>
-          <w:sz w:val="24"/>
-          <w:szCs w:val="24"/>
-        </w:rPr>
-        <w:t xml:space="preserve">El plan financiero se completa con el análisis de los riesgos, que consiste en </w:t>
-      </w:r>
-      <w:r>
-        <w:rPr>
-          <w:rFonts w:ascii="Arial" w:hAnsi="Arial" w:cs="Arial"/>
-          <w:sz w:val="24"/>
-          <w:szCs w:val="24"/>
-        </w:rPr>
-        <w:t>e</w:t>
-      </w:r>
-      <w:r>
-        <w:rPr>
-          <w:rFonts w:ascii="Arial" w:hAnsi="Arial" w:cs="Arial"/>
-          <w:sz w:val="24"/>
-          <w:szCs w:val="24"/>
-        </w:rPr>
-        <w:t>stablecer un</w:t>
-      </w:r>
-      <w:r>
-        <w:rPr>
-          <w:rFonts w:ascii="Arial" w:hAnsi="Arial" w:cs="Arial"/>
-          <w:sz w:val="24"/>
-          <w:szCs w:val="24"/>
-        </w:rPr>
-        <w:t xml:space="preserve"> </w:t>
-      </w:r>
-      <w:r>
-        <w:rPr>
-          <w:rFonts w:ascii="Arial" w:hAnsi="Arial" w:cs="Arial"/>
-          <w:sz w:val="24"/>
-          <w:szCs w:val="24"/>
-        </w:rPr>
-        <w:t>escenario optimista y otros dos pesimistas sobre las previsiones iniciales desarrolladas en el</w:t>
-      </w:r>
-      <w:r>
-        <w:rPr>
-          <w:rFonts w:ascii="Arial" w:hAnsi="Arial" w:cs="Arial"/>
-          <w:sz w:val="24"/>
-          <w:szCs w:val="24"/>
-        </w:rPr>
-        <w:t xml:space="preserve"> </w:t>
-      </w:r>
-      <w:r>
-        <w:rPr>
-          <w:rFonts w:ascii="Arial" w:hAnsi="Arial" w:cs="Arial"/>
-          <w:sz w:val="24"/>
-          <w:szCs w:val="24"/>
-        </w:rPr>
-        <w:t>estudio financiero, y con la determinación de la rentabilidad del proyecto. De ser necesario se</w:t>
-      </w:r>
-      <w:r>
-        <w:rPr>
-          <w:rFonts w:ascii="Arial" w:hAnsi="Arial" w:cs="Arial"/>
-          <w:sz w:val="24"/>
-          <w:szCs w:val="24"/>
-        </w:rPr>
-        <w:t xml:space="preserve"> </w:t>
-      </w:r>
-      <w:r>
-        <w:rPr>
-          <w:rFonts w:ascii="Arial" w:hAnsi="Arial" w:cs="Arial"/>
-          <w:sz w:val="24"/>
-          <w:szCs w:val="24"/>
-        </w:rPr>
-        <w:t>planteara un plan de contingencia y otro de salida.</w:t>
+        <w:t>debería recoger, al menos, el Valor Actual Neto, la Tasa Interna de Retorno y el Periodo de Recupero de la Inversión. El plan financiero se completa con el análisis de los riesgos, que consiste en establecer un escenario optimista y otros dos pesimistas sobre las previsiones iniciales desarrolladas en el estudio financiero, y con la determinación de la rentabilidad del proyecto. De ser necesario se planteara un plan de contingencia y otro de salida.</w:t>
       </w:r>
     </w:p>
     <w:p>
@@ -1550,8 +1502,6 @@
         </w:rPr>
         <w:t>ICONIX</w:t>
       </w:r>
-      <w:bookmarkStart w:id="0" w:name="_GoBack"/>
-      <w:bookmarkEnd w:id="0"/>
       <w:r>
         <w:rPr>
           <w:rFonts w:ascii="Arial" w:hAnsi="Arial" w:cs="Arial"/>

</xml_diff>